<commit_message>
Added instructions for DB
Added instructions for DB "AccountingFirmDB"
</commit_message>
<xml_diff>
--- a/Basic.docx
+++ b/Basic.docx
@@ -123,6 +123,83 @@
         </w:rPr>
         <w:t xml:space="preserve"> file format.</w:t>
       </w:r>
+      <w:r>
+        <w:t xml:space="preserve"> </w:t>
+      </w:r>
+      <w:proofErr w:type="gramStart"/>
+      <w:r>
+        <w:rPr>
+          <w:rFonts w:ascii="Arial" w:eastAsia="Times New Roman" w:hAnsi="Arial" w:cs="Arial"/>
+          <w:color w:val="FF0000"/>
+          <w:lang w:val="en-US" w:eastAsia="sl-SI"/>
+        </w:rPr>
+        <w:t>Firstly</w:t>
+      </w:r>
+      <w:proofErr w:type="gramEnd"/>
+      <w:r>
+        <w:rPr>
+          <w:rFonts w:ascii="Arial" w:eastAsia="Times New Roman" w:hAnsi="Arial" w:cs="Arial"/>
+          <w:color w:val="FF0000"/>
+          <w:lang w:val="en-US" w:eastAsia="sl-SI"/>
+        </w:rPr>
+        <w:t xml:space="preserve"> create database in MySQL named "</w:t>
+      </w:r>
+      <w:proofErr w:type="spellStart"/>
+      <w:r>
+        <w:rPr>
+          <w:rFonts w:ascii="Arial" w:eastAsia="Times New Roman" w:hAnsi="Arial" w:cs="Arial"/>
+          <w:color w:val="FF0000"/>
+          <w:lang w:val="en-US" w:eastAsia="sl-SI"/>
+        </w:rPr>
+        <w:t>AccountingFirmDB</w:t>
+      </w:r>
+      <w:proofErr w:type="spellEnd"/>
+      <w:r>
+        <w:rPr>
+          <w:rFonts w:ascii="Arial" w:eastAsia="Times New Roman" w:hAnsi="Arial" w:cs="Arial"/>
+          <w:color w:val="FF0000"/>
+          <w:lang w:val="en-US" w:eastAsia="sl-SI"/>
+        </w:rPr>
+        <w:t>" and then run script named "</w:t>
+      </w:r>
+      <w:proofErr w:type="spellStart"/>
+      <w:r>
+        <w:rPr>
+          <w:rFonts w:ascii="Arial" w:eastAsia="Times New Roman" w:hAnsi="Arial" w:cs="Arial"/>
+          <w:color w:val="FF0000"/>
+          <w:lang w:val="en-US" w:eastAsia="sl-SI"/>
+        </w:rPr>
+        <w:t>AccountingFirmDB.sql</w:t>
+      </w:r>
+      <w:proofErr w:type="spellEnd"/>
+      <w:r>
+        <w:rPr>
+          <w:rFonts w:ascii="Arial" w:eastAsia="Times New Roman" w:hAnsi="Arial" w:cs="Arial"/>
+          <w:color w:val="FF0000"/>
+          <w:lang w:val="en-US" w:eastAsia="sl-SI"/>
+        </w:rPr>
+        <w:t xml:space="preserve">" in MySQL command line or Workbench. I have used Windows client </w:t>
+      </w:r>
+      <w:proofErr w:type="spellStart"/>
+      <w:r>
+        <w:rPr>
+          <w:rFonts w:ascii="Arial" w:eastAsia="Times New Roman" w:hAnsi="Arial" w:cs="Arial"/>
+          <w:color w:val="FF0000"/>
+          <w:lang w:val="en-US" w:eastAsia="sl-SI"/>
+        </w:rPr>
+        <w:t>HeidiIDE</w:t>
+      </w:r>
+      <w:proofErr w:type="spellEnd"/>
+      <w:r>
+        <w:rPr>
+          <w:rFonts w:ascii="Arial" w:eastAsia="Times New Roman" w:hAnsi="Arial" w:cs="Arial"/>
+          <w:color w:val="FF0000"/>
+          <w:lang w:val="en-US" w:eastAsia="sl-SI"/>
+        </w:rPr>
+        <w:t>.</w:t>
+      </w:r>
+      <w:bookmarkStart w:id="0" w:name="_GoBack"/>
+      <w:bookmarkEnd w:id="0"/>
     </w:p>
     <w:p>
       <w:pPr>
@@ -1092,6 +1169,7 @@
           <w:color w:val="FF0000"/>
           <w:lang w:val="en-US" w:eastAsia="sl-SI"/>
         </w:rPr>
+        <w:lastRenderedPageBreak/>
         <w:t>Solution is in folder</w:t>
       </w:r>
       <w:r>
@@ -1966,8 +2044,6 @@
         </w:rPr>
         <w:t xml:space="preserve"> connection</w:t>
       </w:r>
-      <w:bookmarkStart w:id="0" w:name="_GoBack"/>
-      <w:bookmarkEnd w:id="0"/>
     </w:p>
     <w:p>
       <w:pPr>

</xml_diff>